<commit_message>
final update revisi coach-investor-superadmin umkm
</commit_message>
<xml_diff>
--- a/Documen Aturusaha/Revisi/REVISI ERP komplit sub menu  investor.docx
+++ b/Documen Aturusaha/Revisi/REVISI ERP komplit sub menu  investor.docx
@@ -91,13 +91,23 @@
           <w:szCs w:val="24"/>
         </w:rPr>
       </w:pPr>
-      <w:r>
-        <w:rPr>
-          <w:b/>
-          <w:sz w:val="24"/>
-          <w:szCs w:val="24"/>
-        </w:rPr>
-        <w:t>Proses Register investor</w:t>
+      <w:proofErr w:type="spellStart"/>
+      <w:r>
+        <w:rPr>
+          <w:b/>
+          <w:sz w:val="24"/>
+          <w:szCs w:val="24"/>
+        </w:rPr>
+        <w:t>Proses</w:t>
+      </w:r>
+      <w:proofErr w:type="spellEnd"/>
+      <w:r>
+        <w:rPr>
+          <w:b/>
+          <w:sz w:val="24"/>
+          <w:szCs w:val="24"/>
+        </w:rPr>
+        <w:t xml:space="preserve"> Register investor</w:t>
       </w:r>
     </w:p>
     <w:p>
@@ -219,7 +229,25 @@
           <w:szCs w:val="24"/>
         </w:rPr>
         <w:tab/>
-        <w:t xml:space="preserve">Form Registrasi </w:t>
+        <w:t xml:space="preserve">Form </w:t>
+      </w:r>
+      <w:proofErr w:type="spellStart"/>
+      <w:r>
+        <w:rPr>
+          <w:b/>
+          <w:sz w:val="24"/>
+          <w:szCs w:val="24"/>
+        </w:rPr>
+        <w:t>Registrasi</w:t>
+      </w:r>
+      <w:proofErr w:type="spellEnd"/>
+      <w:r>
+        <w:rPr>
+          <w:b/>
+          <w:sz w:val="24"/>
+          <w:szCs w:val="24"/>
+        </w:rPr>
+        <w:t xml:space="preserve"> </w:t>
       </w:r>
       <w:r>
         <w:rPr>
@@ -283,7 +311,7 @@
           <v:shape id="_x0000_i1025" type="#_x0000_t75" style="width:333pt;height:184.5pt" o:ole="">
             <v:imagedata r:id="rId6" o:title=""/>
           </v:shape>
-          <o:OLEObject Type="Embed" ProgID="Visio.Drawing.11" ShapeID="_x0000_i1025" DrawAspect="Content" ObjectID="_1673753665" r:id="rId7"/>
+          <o:OLEObject Type="Embed" ProgID="Visio.Drawing.11" ShapeID="_x0000_i1025" DrawAspect="Content" ObjectID="_1673846084" r:id="rId7"/>
         </w:object>
       </w:r>
     </w:p>
@@ -375,6 +403,7 @@
           <w:szCs w:val="24"/>
         </w:rPr>
       </w:pPr>
+      <w:proofErr w:type="spellStart"/>
       <w:r>
         <w:rPr>
           <w:b/>
@@ -382,7 +411,16 @@
           <w:szCs w:val="24"/>
         </w:rPr>
         <w:lastRenderedPageBreak/>
-        <w:t xml:space="preserve">Halaman </w:t>
+        <w:t>Halaman</w:t>
+      </w:r>
+      <w:proofErr w:type="spellEnd"/>
+      <w:r>
+        <w:rPr>
+          <w:b/>
+          <w:sz w:val="24"/>
+          <w:szCs w:val="24"/>
+        </w:rPr>
+        <w:t xml:space="preserve"> </w:t>
       </w:r>
       <w:r>
         <w:rPr>
@@ -404,33 +442,117 @@
           <w:szCs w:val="24"/>
         </w:rPr>
       </w:pPr>
-      <w:r>
-        <w:rPr>
-          <w:b/>
-          <w:sz w:val="24"/>
-          <w:szCs w:val="24"/>
-        </w:rPr>
-        <w:t>sama seperti halaman owner ukm</w:t>
-      </w:r>
-    </w:p>
-    <w:p>
-      <w:pPr>
-        <w:pStyle w:val="ListParagraph"/>
-        <w:spacing w:line="360" w:lineRule="auto"/>
-        <w:ind w:left="1080"/>
-        <w:rPr>
-          <w:b/>
-          <w:sz w:val="24"/>
-          <w:szCs w:val="24"/>
-        </w:rPr>
-      </w:pPr>
-      <w:r>
-        <w:rPr>
-          <w:b/>
-          <w:sz w:val="24"/>
-          <w:szCs w:val="24"/>
-        </w:rPr>
-        <w:t>Activitynya sbb:</w:t>
+      <w:proofErr w:type="spellStart"/>
+      <w:r>
+        <w:rPr>
+          <w:b/>
+          <w:sz w:val="24"/>
+          <w:szCs w:val="24"/>
+        </w:rPr>
+        <w:t>sama</w:t>
+      </w:r>
+      <w:proofErr w:type="spellEnd"/>
+      <w:r>
+        <w:rPr>
+          <w:b/>
+          <w:sz w:val="24"/>
+          <w:szCs w:val="24"/>
+        </w:rPr>
+        <w:t xml:space="preserve"> </w:t>
+      </w:r>
+      <w:proofErr w:type="spellStart"/>
+      <w:r>
+        <w:rPr>
+          <w:b/>
+          <w:sz w:val="24"/>
+          <w:szCs w:val="24"/>
+        </w:rPr>
+        <w:t>seperti</w:t>
+      </w:r>
+      <w:proofErr w:type="spellEnd"/>
+      <w:r>
+        <w:rPr>
+          <w:b/>
+          <w:sz w:val="24"/>
+          <w:szCs w:val="24"/>
+        </w:rPr>
+        <w:t xml:space="preserve"> </w:t>
+      </w:r>
+      <w:proofErr w:type="spellStart"/>
+      <w:r>
+        <w:rPr>
+          <w:b/>
+          <w:sz w:val="24"/>
+          <w:szCs w:val="24"/>
+        </w:rPr>
+        <w:t>halaman</w:t>
+      </w:r>
+      <w:proofErr w:type="spellEnd"/>
+      <w:r>
+        <w:rPr>
+          <w:b/>
+          <w:sz w:val="24"/>
+          <w:szCs w:val="24"/>
+        </w:rPr>
+        <w:t xml:space="preserve"> owner </w:t>
+      </w:r>
+      <w:proofErr w:type="spellStart"/>
+      <w:r>
+        <w:rPr>
+          <w:b/>
+          <w:sz w:val="24"/>
+          <w:szCs w:val="24"/>
+        </w:rPr>
+        <w:t>ukm</w:t>
+      </w:r>
+      <w:proofErr w:type="spellEnd"/>
+    </w:p>
+    <w:p>
+      <w:pPr>
+        <w:pStyle w:val="ListParagraph"/>
+        <w:spacing w:line="360" w:lineRule="auto"/>
+        <w:ind w:left="1080"/>
+        <w:rPr>
+          <w:b/>
+          <w:sz w:val="24"/>
+          <w:szCs w:val="24"/>
+        </w:rPr>
+      </w:pPr>
+      <w:proofErr w:type="spellStart"/>
+      <w:r>
+        <w:rPr>
+          <w:b/>
+          <w:sz w:val="24"/>
+          <w:szCs w:val="24"/>
+        </w:rPr>
+        <w:t>Activitynya</w:t>
+      </w:r>
+      <w:proofErr w:type="spellEnd"/>
+      <w:r>
+        <w:rPr>
+          <w:b/>
+          <w:sz w:val="24"/>
+          <w:szCs w:val="24"/>
+        </w:rPr>
+        <w:t xml:space="preserve"> </w:t>
+      </w:r>
+      <w:proofErr w:type="spellStart"/>
+      <w:r>
+        <w:rPr>
+          <w:b/>
+          <w:sz w:val="24"/>
+          <w:szCs w:val="24"/>
+        </w:rPr>
+        <w:t>sbb</w:t>
+      </w:r>
+      <w:proofErr w:type="spellEnd"/>
+      <w:r>
+        <w:rPr>
+          <w:b/>
+          <w:sz w:val="24"/>
+          <w:szCs w:val="24"/>
+        </w:rPr>
+        <w:t>:</w:t>
       </w:r>
     </w:p>
     <w:p>
@@ -533,7 +655,25 @@
           <w:sz w:val="24"/>
           <w:szCs w:val="24"/>
         </w:rPr>
-        <w:t>Menu sbb:</w:t>
+        <w:t xml:space="preserve">Menu </w:t>
+      </w:r>
+      <w:proofErr w:type="spellStart"/>
+      <w:r>
+        <w:rPr>
+          <w:b/>
+          <w:sz w:val="24"/>
+          <w:szCs w:val="24"/>
+        </w:rPr>
+        <w:t>sbb</w:t>
+      </w:r>
+      <w:proofErr w:type="spellEnd"/>
+      <w:r>
+        <w:rPr>
+          <w:b/>
+          <w:sz w:val="24"/>
+          <w:szCs w:val="24"/>
+        </w:rPr>
+        <w:t>:</w:t>
       </w:r>
     </w:p>
     <w:p>
@@ -582,12 +722,37 @@
           <w:szCs w:val="24"/>
         </w:rPr>
       </w:pPr>
-      <w:r>
-        <w:rPr>
-          <w:sz w:val="24"/>
-          <w:szCs w:val="24"/>
-        </w:rPr>
-        <w:t xml:space="preserve">Berisi data profil </w:t>
+      <w:proofErr w:type="spellStart"/>
+      <w:r>
+        <w:rPr>
+          <w:sz w:val="24"/>
+          <w:szCs w:val="24"/>
+        </w:rPr>
+        <w:t>Berisi</w:t>
+      </w:r>
+      <w:proofErr w:type="spellEnd"/>
+      <w:r>
+        <w:rPr>
+          <w:sz w:val="24"/>
+          <w:szCs w:val="24"/>
+        </w:rPr>
+        <w:t xml:space="preserve"> data </w:t>
+      </w:r>
+      <w:proofErr w:type="spellStart"/>
+      <w:r>
+        <w:rPr>
+          <w:sz w:val="24"/>
+          <w:szCs w:val="24"/>
+        </w:rPr>
+        <w:t>profil</w:t>
+      </w:r>
+      <w:proofErr w:type="spellEnd"/>
+      <w:r>
+        <w:rPr>
+          <w:sz w:val="24"/>
+          <w:szCs w:val="24"/>
+        </w:rPr>
+        <w:t xml:space="preserve"> </w:t>
       </w:r>
       <w:r>
         <w:rPr>
@@ -616,7 +781,7 @@
           <v:shape id="_x0000_i1026" type="#_x0000_t75" style="width:500.25pt;height:356.25pt" o:ole="">
             <v:imagedata r:id="rId9" o:title=""/>
           </v:shape>
-          <o:OLEObject Type="Embed" ProgID="PBrush" ShapeID="_x0000_i1026" DrawAspect="Content" ObjectID="_1673753666" r:id="rId10"/>
+          <o:OLEObject Type="Embed" ProgID="PBrush" ShapeID="_x0000_i1026" DrawAspect="Content" ObjectID="_1673846085" r:id="rId10"/>
         </w:object>
       </w:r>
     </w:p>
@@ -680,16 +845,19 @@
           <w:szCs w:val="24"/>
         </w:rPr>
       </w:pPr>
-      <w:r>
-        <w:rPr>
-          <w:b/>
-          <w:sz w:val="24"/>
-          <w:szCs w:val="24"/>
-        </w:rPr>
-        <w:t xml:space="preserve">berisi </w:t>
-      </w:r>
-      <w:r>
-        <w:rPr>
+      <w:proofErr w:type="spellStart"/>
+      <w:r>
+        <w:rPr>
+          <w:b/>
+          <w:sz w:val="24"/>
+          <w:szCs w:val="24"/>
+        </w:rPr>
+        <w:t>berisi</w:t>
+      </w:r>
+      <w:proofErr w:type="spellEnd"/>
+      <w:r>
+        <w:rPr>
+          <w:b/>
           <w:sz w:val="24"/>
           <w:szCs w:val="24"/>
         </w:rPr>
@@ -700,7 +868,87 @@
           <w:sz w:val="24"/>
           <w:szCs w:val="24"/>
         </w:rPr>
-        <w:t>Daftar UMKM yg mendaftar untuk penjajakan dg investor</w:t>
+        <w:t xml:space="preserve"> </w:t>
+      </w:r>
+      <w:proofErr w:type="spellStart"/>
+      <w:r>
+        <w:rPr>
+          <w:sz w:val="24"/>
+          <w:szCs w:val="24"/>
+        </w:rPr>
+        <w:t>Daftar</w:t>
+      </w:r>
+      <w:proofErr w:type="spellEnd"/>
+      <w:r>
+        <w:rPr>
+          <w:sz w:val="24"/>
+          <w:szCs w:val="24"/>
+        </w:rPr>
+        <w:t xml:space="preserve"> UMKM </w:t>
+      </w:r>
+      <w:proofErr w:type="spellStart"/>
+      <w:r>
+        <w:rPr>
+          <w:sz w:val="24"/>
+          <w:szCs w:val="24"/>
+        </w:rPr>
+        <w:t>yg</w:t>
+      </w:r>
+      <w:proofErr w:type="spellEnd"/>
+      <w:r>
+        <w:rPr>
+          <w:sz w:val="24"/>
+          <w:szCs w:val="24"/>
+        </w:rPr>
+        <w:t xml:space="preserve"> </w:t>
+      </w:r>
+      <w:proofErr w:type="spellStart"/>
+      <w:r>
+        <w:rPr>
+          <w:sz w:val="24"/>
+          <w:szCs w:val="24"/>
+        </w:rPr>
+        <w:t>mendaftar</w:t>
+      </w:r>
+      <w:proofErr w:type="spellEnd"/>
+      <w:r>
+        <w:rPr>
+          <w:sz w:val="24"/>
+          <w:szCs w:val="24"/>
+        </w:rPr>
+        <w:t xml:space="preserve"> </w:t>
+      </w:r>
+      <w:proofErr w:type="spellStart"/>
+      <w:r>
+        <w:rPr>
+          <w:sz w:val="24"/>
+          <w:szCs w:val="24"/>
+        </w:rPr>
+        <w:t>untuk</w:t>
+      </w:r>
+      <w:proofErr w:type="spellEnd"/>
+      <w:r>
+        <w:rPr>
+          <w:sz w:val="24"/>
+          <w:szCs w:val="24"/>
+        </w:rPr>
+        <w:t xml:space="preserve"> </w:t>
+      </w:r>
+      <w:proofErr w:type="spellStart"/>
+      <w:r>
+        <w:rPr>
+          <w:sz w:val="24"/>
+          <w:szCs w:val="24"/>
+        </w:rPr>
+        <w:t>penjajakan</w:t>
+      </w:r>
+      <w:proofErr w:type="spellEnd"/>
+      <w:r>
+        <w:rPr>
+          <w:sz w:val="24"/>
+          <w:szCs w:val="24"/>
+        </w:rPr>
+        <w:t xml:space="preserve"> dg investor</w:t>
       </w:r>
       <w:r>
         <w:rPr>
@@ -721,6 +969,7 @@
           <w:szCs w:val="24"/>
         </w:rPr>
       </w:pPr>
+      <w:proofErr w:type="spellStart"/>
       <w:r>
         <w:rPr>
           <w:b/>
@@ -743,7 +992,34 @@
           <w:sz w:val="24"/>
           <w:szCs w:val="24"/>
         </w:rPr>
-        <w:t>mpilan sbb:</w:t>
+        <w:t>mpilan</w:t>
+      </w:r>
+      <w:proofErr w:type="spellEnd"/>
+      <w:r>
+        <w:rPr>
+          <w:b/>
+          <w:sz w:val="24"/>
+          <w:szCs w:val="24"/>
+        </w:rPr>
+        <w:t xml:space="preserve"> </w:t>
+      </w:r>
+      <w:proofErr w:type="spellStart"/>
+      <w:r>
+        <w:rPr>
+          <w:b/>
+          <w:sz w:val="24"/>
+          <w:szCs w:val="24"/>
+        </w:rPr>
+        <w:t>sbb</w:t>
+      </w:r>
+      <w:proofErr w:type="spellEnd"/>
+      <w:r>
+        <w:rPr>
+          <w:b/>
+          <w:sz w:val="24"/>
+          <w:szCs w:val="24"/>
+        </w:rPr>
+        <w:t>:</w:t>
       </w:r>
     </w:p>
     <w:p>
@@ -767,7 +1043,7 @@
           <v:shape id="_x0000_i1027" type="#_x0000_t75" style="width:262.5pt;height:165.75pt" o:ole="">
             <v:imagedata r:id="rId11" o:title=""/>
           </v:shape>
-          <o:OLEObject Type="Embed" ProgID="Visio.Drawing.11" ShapeID="_x0000_i1027" DrawAspect="Content" ObjectID="_1673753667" r:id="rId12"/>
+          <o:OLEObject Type="Embed" ProgID="Visio.Drawing.11" ShapeID="_x0000_i1027" DrawAspect="Content" ObjectID="_1673846086" r:id="rId12"/>
         </w:object>
       </w:r>
     </w:p>
@@ -896,7 +1172,43 @@
           <w:szCs w:val="24"/>
         </w:rPr>
         <w:lastRenderedPageBreak/>
-        <w:t>Form Upprove / REject:</w:t>
+        <w:t xml:space="preserve">Form </w:t>
+      </w:r>
+      <w:proofErr w:type="spellStart"/>
+      <w:r>
+        <w:rPr>
+          <w:b/>
+          <w:sz w:val="24"/>
+          <w:szCs w:val="24"/>
+        </w:rPr>
+        <w:t>Upprove</w:t>
+      </w:r>
+      <w:proofErr w:type="spellEnd"/>
+      <w:r>
+        <w:rPr>
+          <w:b/>
+          <w:sz w:val="24"/>
+          <w:szCs w:val="24"/>
+        </w:rPr>
+        <w:t xml:space="preserve"> / </w:t>
+      </w:r>
+      <w:proofErr w:type="spellStart"/>
+      <w:r>
+        <w:rPr>
+          <w:b/>
+          <w:sz w:val="24"/>
+          <w:szCs w:val="24"/>
+        </w:rPr>
+        <w:t>REject</w:t>
+      </w:r>
+      <w:proofErr w:type="spellEnd"/>
+      <w:r>
+        <w:rPr>
+          <w:b/>
+          <w:sz w:val="24"/>
+          <w:szCs w:val="24"/>
+        </w:rPr>
+        <w:t>:</w:t>
       </w:r>
     </w:p>
     <w:p>
@@ -914,7 +1226,7 @@
           <v:shape id="_x0000_i1028" type="#_x0000_t75" style="width:267pt;height:183.75pt" o:ole="">
             <v:imagedata r:id="rId13" o:title=""/>
           </v:shape>
-          <o:OLEObject Type="Embed" ProgID="Visio.Drawing.11" ShapeID="_x0000_i1028" DrawAspect="Content" ObjectID="_1673753668" r:id="rId14"/>
+          <o:OLEObject Type="Embed" ProgID="Visio.Drawing.11" ShapeID="_x0000_i1028" DrawAspect="Content" ObjectID="_1673846087" r:id="rId14"/>
         </w:object>
       </w:r>
     </w:p>
@@ -959,46 +1271,221 @@
         </w:rPr>
         <w:t xml:space="preserve">- </w:t>
       </w:r>
-      <w:r>
-        <w:rPr>
-          <w:b/>
-          <w:sz w:val="24"/>
-          <w:szCs w:val="24"/>
-        </w:rPr>
-        <w:t>Daftar UMKM</w:t>
-      </w:r>
-    </w:p>
-    <w:p>
-      <w:pPr>
-        <w:pStyle w:val="ListParagraph"/>
-        <w:spacing w:line="360" w:lineRule="auto"/>
-        <w:ind w:left="1080"/>
-        <w:rPr>
-          <w:sz w:val="24"/>
-          <w:szCs w:val="24"/>
-        </w:rPr>
-      </w:pPr>
-      <w:r>
-        <w:rPr>
-          <w:b/>
-          <w:sz w:val="24"/>
-          <w:szCs w:val="24"/>
-        </w:rPr>
-        <w:t xml:space="preserve">berisi daftar </w:t>
-      </w:r>
-      <w:r>
-        <w:rPr>
-          <w:sz w:val="24"/>
-          <w:szCs w:val="24"/>
-        </w:rPr>
-        <w:t>umkm yg di approve oleh investor</w:t>
-      </w:r>
-      <w:r>
-        <w:rPr>
-          <w:sz w:val="24"/>
-          <w:szCs w:val="24"/>
-        </w:rPr>
-        <w:t xml:space="preserve"> dan butuh penjajakan lebih lanjut </w:t>
+      <w:proofErr w:type="spellStart"/>
+      <w:r>
+        <w:rPr>
+          <w:b/>
+          <w:sz w:val="24"/>
+          <w:szCs w:val="24"/>
+        </w:rPr>
+        <w:t>Daftar</w:t>
+      </w:r>
+      <w:proofErr w:type="spellEnd"/>
+      <w:r>
+        <w:rPr>
+          <w:b/>
+          <w:sz w:val="24"/>
+          <w:szCs w:val="24"/>
+        </w:rPr>
+        <w:t xml:space="preserve"> UMKM</w:t>
+      </w:r>
+    </w:p>
+    <w:p>
+      <w:pPr>
+        <w:pStyle w:val="ListParagraph"/>
+        <w:spacing w:line="360" w:lineRule="auto"/>
+        <w:ind w:left="1080"/>
+        <w:rPr>
+          <w:sz w:val="24"/>
+          <w:szCs w:val="24"/>
+        </w:rPr>
+      </w:pPr>
+      <w:proofErr w:type="spellStart"/>
+      <w:r>
+        <w:rPr>
+          <w:b/>
+          <w:sz w:val="24"/>
+          <w:szCs w:val="24"/>
+        </w:rPr>
+        <w:t>berisi</w:t>
+      </w:r>
+      <w:proofErr w:type="spellEnd"/>
+      <w:r>
+        <w:rPr>
+          <w:b/>
+          <w:sz w:val="24"/>
+          <w:szCs w:val="24"/>
+        </w:rPr>
+        <w:t xml:space="preserve"> </w:t>
+      </w:r>
+      <w:proofErr w:type="spellStart"/>
+      <w:r>
+        <w:rPr>
+          <w:b/>
+          <w:sz w:val="24"/>
+          <w:szCs w:val="24"/>
+        </w:rPr>
+        <w:t>daftar</w:t>
+      </w:r>
+      <w:proofErr w:type="spellEnd"/>
+      <w:r>
+        <w:rPr>
+          <w:b/>
+          <w:sz w:val="24"/>
+          <w:szCs w:val="24"/>
+        </w:rPr>
+        <w:t xml:space="preserve"> </w:t>
+      </w:r>
+      <w:proofErr w:type="spellStart"/>
+      <w:r>
+        <w:rPr>
+          <w:sz w:val="24"/>
+          <w:szCs w:val="24"/>
+        </w:rPr>
+        <w:t>umkm</w:t>
+      </w:r>
+      <w:proofErr w:type="spellEnd"/>
+      <w:r>
+        <w:rPr>
+          <w:sz w:val="24"/>
+          <w:szCs w:val="24"/>
+        </w:rPr>
+        <w:t xml:space="preserve"> </w:t>
+      </w:r>
+      <w:proofErr w:type="spellStart"/>
+      <w:r>
+        <w:rPr>
+          <w:sz w:val="24"/>
+          <w:szCs w:val="24"/>
+        </w:rPr>
+        <w:t>yg</w:t>
+      </w:r>
+      <w:proofErr w:type="spellEnd"/>
+      <w:r>
+        <w:rPr>
+          <w:sz w:val="24"/>
+          <w:szCs w:val="24"/>
+        </w:rPr>
+        <w:t xml:space="preserve"> </w:t>
+      </w:r>
+      <w:proofErr w:type="spellStart"/>
+      <w:r>
+        <w:rPr>
+          <w:sz w:val="24"/>
+          <w:szCs w:val="24"/>
+        </w:rPr>
+        <w:t>di</w:t>
+      </w:r>
+      <w:proofErr w:type="spellEnd"/>
+      <w:r>
+        <w:rPr>
+          <w:sz w:val="24"/>
+          <w:szCs w:val="24"/>
+        </w:rPr>
+        <w:t xml:space="preserve"> approve </w:t>
+      </w:r>
+      <w:proofErr w:type="spellStart"/>
+      <w:r>
+        <w:rPr>
+          <w:sz w:val="24"/>
+          <w:szCs w:val="24"/>
+        </w:rPr>
+        <w:t>oleh</w:t>
+      </w:r>
+      <w:proofErr w:type="spellEnd"/>
+      <w:r>
+        <w:rPr>
+          <w:sz w:val="24"/>
+          <w:szCs w:val="24"/>
+        </w:rPr>
+        <w:t xml:space="preserve"> investor</w:t>
+      </w:r>
+      <w:r>
+        <w:rPr>
+          <w:sz w:val="24"/>
+          <w:szCs w:val="24"/>
+        </w:rPr>
+        <w:t xml:space="preserve"> </w:t>
+      </w:r>
+      <w:proofErr w:type="spellStart"/>
+      <w:r>
+        <w:rPr>
+          <w:sz w:val="24"/>
+          <w:szCs w:val="24"/>
+        </w:rPr>
+        <w:t>dan</w:t>
+      </w:r>
+      <w:proofErr w:type="spellEnd"/>
+      <w:r>
+        <w:rPr>
+          <w:sz w:val="24"/>
+          <w:szCs w:val="24"/>
+        </w:rPr>
+        <w:t xml:space="preserve"> </w:t>
+      </w:r>
+      <w:proofErr w:type="spellStart"/>
+      <w:r>
+        <w:rPr>
+          <w:sz w:val="24"/>
+          <w:szCs w:val="24"/>
+        </w:rPr>
+        <w:t>butuh</w:t>
+      </w:r>
+      <w:proofErr w:type="spellEnd"/>
+      <w:r>
+        <w:rPr>
+          <w:sz w:val="24"/>
+          <w:szCs w:val="24"/>
+        </w:rPr>
+        <w:t xml:space="preserve"> </w:t>
+      </w:r>
+      <w:proofErr w:type="spellStart"/>
+      <w:r>
+        <w:rPr>
+          <w:sz w:val="24"/>
+          <w:szCs w:val="24"/>
+        </w:rPr>
+        <w:t>penjajakan</w:t>
+      </w:r>
+      <w:proofErr w:type="spellEnd"/>
+      <w:r>
+        <w:rPr>
+          <w:sz w:val="24"/>
+          <w:szCs w:val="24"/>
+        </w:rPr>
+        <w:t xml:space="preserve"> </w:t>
+      </w:r>
+      <w:proofErr w:type="spellStart"/>
+      <w:r>
+        <w:rPr>
+          <w:sz w:val="24"/>
+          <w:szCs w:val="24"/>
+        </w:rPr>
+        <w:t>lebih</w:t>
+      </w:r>
+      <w:proofErr w:type="spellEnd"/>
+      <w:r>
+        <w:rPr>
+          <w:sz w:val="24"/>
+          <w:szCs w:val="24"/>
+        </w:rPr>
+        <w:t xml:space="preserve"> </w:t>
+      </w:r>
+      <w:proofErr w:type="spellStart"/>
+      <w:r>
+        <w:rPr>
+          <w:sz w:val="24"/>
+          <w:szCs w:val="24"/>
+        </w:rPr>
+        <w:t>lanjut</w:t>
+      </w:r>
+      <w:proofErr w:type="spellEnd"/>
+      <w:r>
+        <w:rPr>
+          <w:sz w:val="24"/>
+          <w:szCs w:val="24"/>
+        </w:rPr>
+        <w:t xml:space="preserve"> </w:t>
       </w:r>
       <w:r>
         <w:rPr>
@@ -1018,12 +1505,21 @@
           <w:szCs w:val="24"/>
         </w:rPr>
       </w:pPr>
-      <w:r>
-        <w:rPr>
-          <w:sz w:val="24"/>
-          <w:szCs w:val="24"/>
-        </w:rPr>
-        <w:t>tampilan :</w:t>
+      <w:proofErr w:type="spellStart"/>
+      <w:r>
+        <w:rPr>
+          <w:sz w:val="24"/>
+          <w:szCs w:val="24"/>
+        </w:rPr>
+        <w:t>tampilan</w:t>
+      </w:r>
+      <w:proofErr w:type="spellEnd"/>
+      <w:r>
+        <w:rPr>
+          <w:sz w:val="24"/>
+          <w:szCs w:val="24"/>
+        </w:rPr>
+        <w:t xml:space="preserve"> :</w:t>
       </w:r>
     </w:p>
     <w:p>
@@ -1045,7 +1541,7 @@
           <v:shape id="_x0000_i1029" type="#_x0000_t75" style="width:465.75pt;height:59.25pt" o:ole="">
             <v:imagedata r:id="rId15" o:title=""/>
           </v:shape>
-          <o:OLEObject Type="Embed" ProgID="Visio.Drawing.11" ShapeID="_x0000_i1029" DrawAspect="Content" ObjectID="_1673753669" r:id="rId16"/>
+          <o:OLEObject Type="Embed" ProgID="Visio.Drawing.11" ShapeID="_x0000_i1029" DrawAspect="Content" ObjectID="_1673846088" r:id="rId16"/>
         </w:object>
       </w:r>
     </w:p>
@@ -1075,7 +1571,23 @@
           <w:sz w:val="24"/>
           <w:szCs w:val="24"/>
         </w:rPr>
-        <w:t>Form Permintaan data:</w:t>
+        <w:t xml:space="preserve">Form </w:t>
+      </w:r>
+      <w:proofErr w:type="spellStart"/>
+      <w:r>
+        <w:rPr>
+          <w:sz w:val="24"/>
+          <w:szCs w:val="24"/>
+        </w:rPr>
+        <w:t>Permintaan</w:t>
+      </w:r>
+      <w:proofErr w:type="spellEnd"/>
+      <w:r>
+        <w:rPr>
+          <w:sz w:val="24"/>
+          <w:szCs w:val="24"/>
+        </w:rPr>
+        <w:t xml:space="preserve"> data:</w:t>
       </w:r>
     </w:p>
     <w:p>
@@ -1097,7 +1609,7 @@
           <v:shape id="_x0000_i1030" type="#_x0000_t75" style="width:236.25pt;height:202.5pt" o:ole="">
             <v:imagedata r:id="rId17" o:title=""/>
           </v:shape>
-          <o:OLEObject Type="Embed" ProgID="Visio.Drawing.11" ShapeID="_x0000_i1030" DrawAspect="Content" ObjectID="_1673753670" r:id="rId18"/>
+          <o:OLEObject Type="Embed" ProgID="Visio.Drawing.11" ShapeID="_x0000_i1030" DrawAspect="Content" ObjectID="_1673846089" r:id="rId18"/>
         </w:object>
       </w:r>
     </w:p>
@@ -1242,7 +1754,7 @@
           <v:shape id="_x0000_i1031" type="#_x0000_t75" style="width:211.5pt;height:189pt" o:ole="">
             <v:imagedata r:id="rId19" o:title=""/>
           </v:shape>
-          <o:OLEObject Type="Embed" ProgID="Visio.Drawing.11" ShapeID="_x0000_i1031" DrawAspect="Content" ObjectID="_1673753671" r:id="rId20"/>
+          <o:OLEObject Type="Embed" ProgID="Visio.Drawing.11" ShapeID="_x0000_i1031" DrawAspect="Content" ObjectID="_1673846090" r:id="rId20"/>
         </w:object>
       </w:r>
     </w:p>
@@ -1275,7 +1787,43 @@
           <w:sz w:val="24"/>
           <w:szCs w:val="24"/>
         </w:rPr>
-        <w:t>Form Hasil akhir:</w:t>
+        <w:t xml:space="preserve">Form </w:t>
+      </w:r>
+      <w:proofErr w:type="spellStart"/>
+      <w:r>
+        <w:rPr>
+          <w:b/>
+          <w:sz w:val="24"/>
+          <w:szCs w:val="24"/>
+        </w:rPr>
+        <w:t>Hasil</w:t>
+      </w:r>
+      <w:proofErr w:type="spellEnd"/>
+      <w:r>
+        <w:rPr>
+          <w:b/>
+          <w:sz w:val="24"/>
+          <w:szCs w:val="24"/>
+        </w:rPr>
+        <w:t xml:space="preserve"> </w:t>
+      </w:r>
+      <w:proofErr w:type="spellStart"/>
+      <w:r>
+        <w:rPr>
+          <w:b/>
+          <w:sz w:val="24"/>
+          <w:szCs w:val="24"/>
+        </w:rPr>
+        <w:t>akhir</w:t>
+      </w:r>
+      <w:proofErr w:type="spellEnd"/>
+      <w:r>
+        <w:rPr>
+          <w:b/>
+          <w:sz w:val="24"/>
+          <w:szCs w:val="24"/>
+        </w:rPr>
+        <w:t>:</w:t>
       </w:r>
     </w:p>
     <w:p>
@@ -1289,7 +1837,7 @@
           <v:shape id="_x0000_i1033" type="#_x0000_t75" style="width:184.5pt;height:150pt" o:ole="">
             <v:imagedata r:id="rId21" o:title=""/>
           </v:shape>
-          <o:OLEObject Type="Embed" ProgID="Visio.Drawing.11" ShapeID="_x0000_i1033" DrawAspect="Content" ObjectID="_1673753672" r:id="rId22"/>
+          <o:OLEObject Type="Embed" ProgID="Visio.Drawing.11" ShapeID="_x0000_i1033" DrawAspect="Content" ObjectID="_1673846091" r:id="rId22"/>
         </w:object>
       </w:r>
     </w:p>
@@ -1315,46 +1863,172 @@
         </w:rPr>
         <w:t xml:space="preserve">- </w:t>
       </w:r>
+      <w:proofErr w:type="spellStart"/>
       <w:r>
         <w:rPr>
           <w:b/>
         </w:rPr>
         <w:t>Laporan</w:t>
       </w:r>
-    </w:p>
-    <w:p>
-      <w:pPr>
-        <w:pStyle w:val="ListParagraph"/>
-        <w:spacing w:line="360" w:lineRule="auto"/>
-        <w:ind w:left="1080"/>
-        <w:rPr>
-          <w:b/>
-        </w:rPr>
-      </w:pPr>
-      <w:r>
-        <w:rPr>
-          <w:b/>
-        </w:rPr>
-        <w:t xml:space="preserve">seperti pd persediaan.id, </w:t>
-      </w:r>
-      <w:r>
-        <w:rPr>
-          <w:b/>
-        </w:rPr>
-        <w:t xml:space="preserve">hnya </w:t>
-      </w:r>
-      <w:r>
-        <w:rPr>
-          <w:b/>
-        </w:rPr>
-        <w:t xml:space="preserve">dapat </w:t>
-      </w:r>
-      <w:r>
-        <w:rPr>
-          <w:b/>
-        </w:rPr>
-        <w:t>melihat laporan yg di centang oleh superadmin umkm</w:t>
-      </w:r>
+      <w:proofErr w:type="spellEnd"/>
+    </w:p>
+    <w:p>
+      <w:pPr>
+        <w:pStyle w:val="ListParagraph"/>
+        <w:spacing w:line="360" w:lineRule="auto"/>
+        <w:ind w:left="1080"/>
+        <w:rPr>
+          <w:b/>
+        </w:rPr>
+      </w:pPr>
+      <w:proofErr w:type="spellStart"/>
+      <w:r>
+        <w:rPr>
+          <w:b/>
+        </w:rPr>
+        <w:t>seperti</w:t>
+      </w:r>
+      <w:proofErr w:type="spellEnd"/>
+      <w:r>
+        <w:rPr>
+          <w:b/>
+        </w:rPr>
+        <w:t xml:space="preserve"> pd persediaan.id, </w:t>
+      </w:r>
+      <w:proofErr w:type="spellStart"/>
+      <w:r>
+        <w:rPr>
+          <w:b/>
+        </w:rPr>
+        <w:t>hnya</w:t>
+      </w:r>
+      <w:proofErr w:type="spellEnd"/>
+      <w:r>
+        <w:rPr>
+          <w:b/>
+        </w:rPr>
+        <w:t xml:space="preserve"> </w:t>
+      </w:r>
+      <w:proofErr w:type="spellStart"/>
+      <w:r>
+        <w:rPr>
+          <w:b/>
+        </w:rPr>
+        <w:t>dapat</w:t>
+      </w:r>
+      <w:proofErr w:type="spellEnd"/>
+      <w:r>
+        <w:rPr>
+          <w:b/>
+        </w:rPr>
+        <w:t xml:space="preserve"> </w:t>
+      </w:r>
+      <w:proofErr w:type="spellStart"/>
+      <w:r>
+        <w:rPr>
+          <w:b/>
+        </w:rPr>
+        <w:t>melihat</w:t>
+      </w:r>
+      <w:proofErr w:type="spellEnd"/>
+      <w:r>
+        <w:rPr>
+          <w:b/>
+        </w:rPr>
+        <w:t xml:space="preserve"> </w:t>
+      </w:r>
+      <w:proofErr w:type="spellStart"/>
+      <w:r>
+        <w:rPr>
+          <w:b/>
+        </w:rPr>
+        <w:t>laporan</w:t>
+      </w:r>
+      <w:proofErr w:type="spellEnd"/>
+      <w:r>
+        <w:rPr>
+          <w:b/>
+        </w:rPr>
+        <w:t xml:space="preserve"> </w:t>
+      </w:r>
+      <w:proofErr w:type="spellStart"/>
+      <w:r>
+        <w:rPr>
+          <w:b/>
+        </w:rPr>
+        <w:t>yg</w:t>
+      </w:r>
+      <w:proofErr w:type="spellEnd"/>
+      <w:r>
+        <w:rPr>
+          <w:b/>
+        </w:rPr>
+        <w:t xml:space="preserve"> </w:t>
+      </w:r>
+      <w:proofErr w:type="spellStart"/>
+      <w:r>
+        <w:rPr>
+          <w:b/>
+        </w:rPr>
+        <w:t>di</w:t>
+      </w:r>
+      <w:proofErr w:type="spellEnd"/>
+      <w:r>
+        <w:rPr>
+          <w:b/>
+        </w:rPr>
+        <w:t xml:space="preserve"> </w:t>
+      </w:r>
+      <w:proofErr w:type="spellStart"/>
+      <w:r>
+        <w:rPr>
+          <w:b/>
+        </w:rPr>
+        <w:t>centang</w:t>
+      </w:r>
+      <w:proofErr w:type="spellEnd"/>
+      <w:r>
+        <w:rPr>
+          <w:b/>
+        </w:rPr>
+        <w:t xml:space="preserve"> </w:t>
+      </w:r>
+      <w:proofErr w:type="spellStart"/>
+      <w:r>
+        <w:rPr>
+          <w:b/>
+        </w:rPr>
+        <w:t>oleh</w:t>
+      </w:r>
+      <w:proofErr w:type="spellEnd"/>
+      <w:r>
+        <w:rPr>
+          <w:b/>
+        </w:rPr>
+        <w:t xml:space="preserve"> </w:t>
+      </w:r>
+      <w:proofErr w:type="spellStart"/>
+      <w:r>
+        <w:rPr>
+          <w:b/>
+        </w:rPr>
+        <w:t>superadmin</w:t>
+      </w:r>
+      <w:proofErr w:type="spellEnd"/>
+      <w:r>
+        <w:rPr>
+          <w:b/>
+        </w:rPr>
+        <w:t xml:space="preserve"> </w:t>
+      </w:r>
+      <w:proofErr w:type="spellStart"/>
+      <w:r>
+        <w:rPr>
+          <w:b/>
+        </w:rPr>
+        <w:t>umkm</w:t>
+      </w:r>
+      <w:proofErr w:type="spellEnd"/>
     </w:p>
     <w:p>
       <w:pPr>
@@ -1374,7 +2048,7 @@
           <v:shape id="_x0000_i1032" type="#_x0000_t75" style="width:531.75pt;height:59.25pt" o:ole="">
             <v:imagedata r:id="rId23" o:title=""/>
           </v:shape>
-          <o:OLEObject Type="Embed" ProgID="Visio.Drawing.11" ShapeID="_x0000_i1032" DrawAspect="Content" ObjectID="_1673753673" r:id="rId24"/>
+          <o:OLEObject Type="Embed" ProgID="Visio.Drawing.11" ShapeID="_x0000_i1032" DrawAspect="Content" ObjectID="_1673846092" r:id="rId24"/>
         </w:object>
       </w:r>
     </w:p>

</xml_diff>